<commit_message>
Att DER - Add Links sp2
</commit_message>
<xml_diff>
--- a/Documentação/BSI-Especificacao_do_Projeto_1.1.docx
+++ b/Documentação/BSI-Especificacao_do_Projeto_1.1.docx
@@ -2052,27 +2052,14 @@
       <w:r>
         <w:t xml:space="preserve">Figura </w:t>
       </w:r>
-      <w:r>
-        <w:fldChar w:fldCharType="begin"/>
-      </w:r>
-      <w:r>
-        <w:instrText xml:space="preserve"> SEQ Figura \* ARABIC </w:instrText>
-      </w:r>
-      <w:r>
-        <w:fldChar w:fldCharType="separate"/>
-      </w:r>
-      <w:r>
-        <w:rPr>
-          <w:noProof/>
-        </w:rPr>
-        <w:t>1</w:t>
-      </w:r>
-      <w:r>
-        <w:rPr>
-          <w:noProof/>
-        </w:rPr>
-        <w:fldChar w:fldCharType="end"/>
-      </w:r>
+      <w:fldSimple w:instr=" SEQ Figura \* ARABIC ">
+        <w:r>
+          <w:rPr>
+            <w:noProof/>
+          </w:rPr>
+          <w:t>1</w:t>
+        </w:r>
+      </w:fldSimple>
       <w:r>
         <w:t xml:space="preserve"> – Quadro “3 Objetivos”</w:t>
       </w:r>
@@ -2620,27 +2607,14 @@
       <w:r>
         <w:t xml:space="preserve">Figura </w:t>
       </w:r>
-      <w:r>
-        <w:fldChar w:fldCharType="begin"/>
-      </w:r>
-      <w:r>
-        <w:instrText xml:space="preserve"> SEQ Figura \* ARABIC </w:instrText>
-      </w:r>
-      <w:r>
-        <w:fldChar w:fldCharType="separate"/>
-      </w:r>
-      <w:r>
-        <w:rPr>
-          <w:noProof/>
-        </w:rPr>
-        <w:t>2</w:t>
-      </w:r>
-      <w:r>
-        <w:rPr>
-          <w:noProof/>
-        </w:rPr>
-        <w:fldChar w:fldCharType="end"/>
-      </w:r>
+      <w:fldSimple w:instr=" SEQ Figura \* ARABIC ">
+        <w:r>
+          <w:rPr>
+            <w:noProof/>
+          </w:rPr>
+          <w:t>2</w:t>
+        </w:r>
+      </w:fldSimple>
       <w:r>
         <w:t xml:space="preserve"> – Quadro </w:t>
       </w:r>
@@ -3217,27 +3191,14 @@
       <w:r>
         <w:t xml:space="preserve">Figura </w:t>
       </w:r>
-      <w:r>
-        <w:fldChar w:fldCharType="begin"/>
-      </w:r>
-      <w:r>
-        <w:instrText xml:space="preserve"> SEQ Figura \* ARABIC </w:instrText>
-      </w:r>
-      <w:r>
-        <w:fldChar w:fldCharType="separate"/>
-      </w:r>
-      <w:r>
-        <w:rPr>
-          <w:noProof/>
-        </w:rPr>
-        <w:t>3</w:t>
-      </w:r>
-      <w:r>
-        <w:rPr>
-          <w:noProof/>
-        </w:rPr>
-        <w:fldChar w:fldCharType="end"/>
-      </w:r>
+      <w:fldSimple w:instr=" SEQ Figura \* ARABIC ">
+        <w:r>
+          <w:rPr>
+            <w:noProof/>
+          </w:rPr>
+          <w:t>3</w:t>
+        </w:r>
+      </w:fldSimple>
       <w:r>
         <w:t xml:space="preserve"> </w:t>
       </w:r>
@@ -3328,10 +3289,10 @@
           <w:noProof/>
         </w:rPr>
         <w:drawing>
-          <wp:inline distT="0" distB="0" distL="0" distR="0" wp14:anchorId="0A456D59" wp14:editId="41BDD18B">
-            <wp:extent cx="5400040" cy="2910205"/>
-            <wp:effectExtent l="0" t="0" r="0" b="4445"/>
-            <wp:docPr id="2" name="Picture 2" descr="A picture containing diagram&#10;&#10;Description automatically generated"/>
+          <wp:inline distT="0" distB="0" distL="0" distR="0" wp14:anchorId="5DB3E6E3" wp14:editId="1D99E297">
+            <wp:extent cx="5913825" cy="3895725"/>
+            <wp:effectExtent l="0" t="0" r="0" b="0"/>
+            <wp:docPr id="4" name="Picture 4" descr="A picture containing timeline&#10;&#10;Description automatically generated"/>
             <wp:cNvGraphicFramePr>
               <a:graphicFrameLocks xmlns:a="http://schemas.openxmlformats.org/drawingml/2006/main" noChangeAspect="1"/>
             </wp:cNvGraphicFramePr>
@@ -3339,7 +3300,7 @@
               <a:graphicData uri="http://schemas.openxmlformats.org/drawingml/2006/picture">
                 <pic:pic xmlns:pic="http://schemas.openxmlformats.org/drawingml/2006/picture">
                   <pic:nvPicPr>
-                    <pic:cNvPr id="2" name="Picture 2" descr="A picture containing diagram&#10;&#10;Description automatically generated"/>
+                    <pic:cNvPr id="4" name="Picture 4" descr="A picture containing timeline&#10;&#10;Description automatically generated"/>
                     <pic:cNvPicPr/>
                   </pic:nvPicPr>
                   <pic:blipFill>
@@ -3351,7 +3312,7 @@
                   <pic:spPr>
                     <a:xfrm>
                       <a:off x="0" y="0"/>
-                      <a:ext cx="5400040" cy="2910205"/>
+                      <a:ext cx="5918207" cy="3898612"/>
                     </a:xfrm>
                     <a:prstGeom prst="rect">
                       <a:avLst/>
@@ -3372,19 +3333,11 @@
         </w:rPr>
       </w:pPr>
       <w:bookmarkStart w:id="12" w:name="_Toc96283780"/>
-      <w:proofErr w:type="spellStart"/>
       <w:r>
         <w:rPr>
           <w:lang w:val="en-US"/>
         </w:rPr>
-        <w:t>Figura</w:t>
-      </w:r>
-      <w:proofErr w:type="spellEnd"/>
-      <w:r>
-        <w:rPr>
-          <w:lang w:val="en-US"/>
-        </w:rPr>
-        <w:t xml:space="preserve"> </w:t>
+        <w:t xml:space="preserve">Figura </w:t>
       </w:r>
       <w:r>
         <w:fldChar w:fldCharType="begin"/>
@@ -4077,27 +4030,14 @@
       <w:r>
         <w:t xml:space="preserve">Figura </w:t>
       </w:r>
-      <w:r>
-        <w:fldChar w:fldCharType="begin"/>
-      </w:r>
-      <w:r>
-        <w:instrText xml:space="preserve"> SEQ Figura \* ARABIC </w:instrText>
-      </w:r>
-      <w:r>
-        <w:fldChar w:fldCharType="separate"/>
-      </w:r>
-      <w:r>
-        <w:rPr>
-          <w:noProof/>
-        </w:rPr>
-        <w:t>5</w:t>
-      </w:r>
-      <w:r>
-        <w:rPr>
-          <w:noProof/>
-        </w:rPr>
-        <w:fldChar w:fldCharType="end"/>
-      </w:r>
+      <w:fldSimple w:instr=" SEQ Figura \* ARABIC ">
+        <w:r>
+          <w:rPr>
+            <w:noProof/>
+          </w:rPr>
+          <w:t>5</w:t>
+        </w:r>
+      </w:fldSimple>
       <w:r>
         <w:t xml:space="preserve"> - User Stories e Critérios de Aceite</w:t>
       </w:r>
@@ -4633,27 +4573,14 @@
       <w:r>
         <w:t xml:space="preserve">Figura </w:t>
       </w:r>
-      <w:r>
-        <w:fldChar w:fldCharType="begin"/>
-      </w:r>
-      <w:r>
-        <w:instrText xml:space="preserve"> SEQ Figura \* ARABIC </w:instrText>
-      </w:r>
-      <w:r>
-        <w:fldChar w:fldCharType="separate"/>
-      </w:r>
-      <w:r>
-        <w:rPr>
-          <w:noProof/>
-        </w:rPr>
-        <w:t>5</w:t>
-      </w:r>
-      <w:r>
-        <w:rPr>
-          <w:noProof/>
-        </w:rPr>
-        <w:fldChar w:fldCharType="end"/>
-      </w:r>
+      <w:fldSimple w:instr=" SEQ Figura \* ARABIC ">
+        <w:r>
+          <w:rPr>
+            <w:noProof/>
+          </w:rPr>
+          <w:t>5</w:t>
+        </w:r>
+      </w:fldSimple>
       <w:r>
         <w:t xml:space="preserve"> - User Stories e Critérios de Aceite</w:t>
       </w:r>
@@ -5216,27 +5143,14 @@
       <w:r>
         <w:t xml:space="preserve">Figura </w:t>
       </w:r>
-      <w:r>
-        <w:fldChar w:fldCharType="begin"/>
-      </w:r>
-      <w:r>
-        <w:instrText xml:space="preserve"> SEQ Figura \* ARABIC </w:instrText>
-      </w:r>
-      <w:r>
-        <w:fldChar w:fldCharType="separate"/>
-      </w:r>
-      <w:r>
-        <w:rPr>
-          <w:noProof/>
-        </w:rPr>
-        <w:t>5</w:t>
-      </w:r>
-      <w:r>
-        <w:rPr>
-          <w:noProof/>
-        </w:rPr>
-        <w:fldChar w:fldCharType="end"/>
-      </w:r>
+      <w:fldSimple w:instr=" SEQ Figura \* ARABIC ">
+        <w:r>
+          <w:rPr>
+            <w:noProof/>
+          </w:rPr>
+          <w:t>5</w:t>
+        </w:r>
+      </w:fldSimple>
       <w:r>
         <w:t xml:space="preserve"> - User Stories e Critérios de Aceite</w:t>
       </w:r>
@@ -5756,27 +5670,14 @@
       <w:r>
         <w:t xml:space="preserve">Figura </w:t>
       </w:r>
-      <w:r>
-        <w:fldChar w:fldCharType="begin"/>
-      </w:r>
-      <w:r>
-        <w:instrText xml:space="preserve"> SEQ Figura \* ARABIC </w:instrText>
-      </w:r>
-      <w:r>
-        <w:fldChar w:fldCharType="separate"/>
-      </w:r>
-      <w:r>
-        <w:rPr>
-          <w:noProof/>
-        </w:rPr>
-        <w:t>5</w:t>
-      </w:r>
-      <w:r>
-        <w:rPr>
-          <w:noProof/>
-        </w:rPr>
-        <w:fldChar w:fldCharType="end"/>
-      </w:r>
+      <w:fldSimple w:instr=" SEQ Figura \* ARABIC ">
+        <w:r>
+          <w:rPr>
+            <w:noProof/>
+          </w:rPr>
+          <w:t>5</w:t>
+        </w:r>
+      </w:fldSimple>
       <w:r>
         <w:t xml:space="preserve"> - User Stories e Critérios de Aceite</w:t>
       </w:r>
@@ -6289,27 +6190,14 @@
       <w:r>
         <w:t xml:space="preserve">Figura </w:t>
       </w:r>
-      <w:r>
-        <w:fldChar w:fldCharType="begin"/>
-      </w:r>
-      <w:r>
-        <w:instrText xml:space="preserve"> SEQ Figura \* ARABIC </w:instrText>
-      </w:r>
-      <w:r>
-        <w:fldChar w:fldCharType="separate"/>
-      </w:r>
-      <w:r>
-        <w:rPr>
-          <w:noProof/>
-        </w:rPr>
-        <w:t>5</w:t>
-      </w:r>
-      <w:r>
-        <w:rPr>
-          <w:noProof/>
-        </w:rPr>
-        <w:fldChar w:fldCharType="end"/>
-      </w:r>
+      <w:fldSimple w:instr=" SEQ Figura \* ARABIC ">
+        <w:r>
+          <w:rPr>
+            <w:noProof/>
+          </w:rPr>
+          <w:t>5</w:t>
+        </w:r>
+      </w:fldSimple>
       <w:r>
         <w:t xml:space="preserve"> - User Stories e Critérios de Aceite</w:t>
       </w:r>
@@ -6425,10 +6313,10 @@
                 <w:noProof/>
               </w:rPr>
               <w:drawing>
-                <wp:inline distT="0" distB="0" distL="0" distR="0" wp14:anchorId="1B4ABCBA" wp14:editId="18ED047B">
-                  <wp:extent cx="5261850" cy="4400550"/>
+                <wp:inline distT="0" distB="0" distL="0" distR="0" wp14:anchorId="2B74C04F" wp14:editId="54AF88D2">
+                  <wp:extent cx="5400040" cy="4441825"/>
                   <wp:effectExtent l="0" t="0" r="0" b="0"/>
-                  <wp:docPr id="3" name="Picture 3"/>
+                  <wp:docPr id="5" name="Picture 5"/>
                   <wp:cNvGraphicFramePr>
                     <a:graphicFrameLocks xmlns:a="http://schemas.openxmlformats.org/drawingml/2006/main" noChangeAspect="1"/>
                   </wp:cNvGraphicFramePr>
@@ -6457,7 +6345,7 @@
                         <pic:spPr bwMode="auto">
                           <a:xfrm>
                             <a:off x="0" y="0"/>
-                            <a:ext cx="5272945" cy="4409828"/>
+                            <a:ext cx="5400040" cy="4441825"/>
                           </a:xfrm>
                           <a:prstGeom prst="rect">
                             <a:avLst/>
@@ -6780,14 +6668,27 @@
       <w:r>
         <w:t xml:space="preserve">Figura </w:t>
       </w:r>
-      <w:fldSimple w:instr=" SEQ Figura \* ARABIC ">
-        <w:r>
-          <w:rPr>
-            <w:noProof/>
-          </w:rPr>
-          <w:t>7</w:t>
-        </w:r>
-      </w:fldSimple>
+      <w:r>
+        <w:fldChar w:fldCharType="begin"/>
+      </w:r>
+      <w:r>
+        <w:instrText xml:space="preserve"> SEQ Figura \* ARABIC </w:instrText>
+      </w:r>
+      <w:r>
+        <w:fldChar w:fldCharType="separate"/>
+      </w:r>
+      <w:r>
+        <w:rPr>
+          <w:noProof/>
+        </w:rPr>
+        <w:t>7</w:t>
+      </w:r>
+      <w:r>
+        <w:rPr>
+          <w:noProof/>
+        </w:rPr>
+        <w:fldChar w:fldCharType="end"/>
+      </w:r>
       <w:r>
         <w:t xml:space="preserve"> </w:t>
       </w:r>
@@ -7116,10 +7017,7 @@
       <w:t>Especificação</w:t>
     </w:r>
     <w:r>
-      <w:t xml:space="preserve"> </w:t>
-    </w:r>
-    <w:r>
-      <w:t>de Projeto</w:t>
+      <w:t xml:space="preserve"> de Projeto</w:t>
     </w:r>
     <w:r>
       <w:tab/>
@@ -10421,6 +10319,15 @@
 </file>
 
 <file path=customXml/item1.xml><?xml version="1.0" encoding="utf-8"?>
+<?mso-contentType ?>
+<FormTemplates xmlns="http://schemas.microsoft.com/sharepoint/v3/contenttype/forms">
+  <Display>DocumentLibraryForm</Display>
+  <Edit>DocumentLibraryForm</Edit>
+  <New>DocumentLibraryForm</New>
+</FormTemplates>
+</file>
+
+<file path=customXml/item2.xml><?xml version="1.0" encoding="utf-8"?>
 <ct:contentTypeSchema xmlns:ct="http://schemas.microsoft.com/office/2006/metadata/contentType" xmlns:ma="http://schemas.microsoft.com/office/2006/metadata/properties/metaAttributes" ct:_="" ma:_="" ma:contentTypeName="Document" ma:contentTypeID="0x01010041D9E00BB80FC442A2C2A7499C3714C9" ma:contentTypeVersion="38" ma:contentTypeDescription="Create a new document." ma:contentTypeScope="" ma:versionID="180907cabd1390ce6ba84695c2ac9765">
   <xsd:schema xmlns:xsd="http://www.w3.org/2001/XMLSchema" xmlns:xs="http://www.w3.org/2001/XMLSchema" xmlns:p="http://schemas.microsoft.com/office/2006/metadata/properties" xmlns:ns1="http://schemas.microsoft.com/sharepoint/v3" xmlns:ns3="62040d15-2a0f-436b-b36b-d0997ccb9385" xmlns:ns4="b88ab0f6-212d-4a79-9c89-e60cf90a1af2" targetNamespace="http://schemas.microsoft.com/office/2006/metadata/properties" ma:root="true" ma:fieldsID="d2ec7b8458867c643376c7ad39137ce4" ns1:_="" ns3:_="" ns4:_="">
     <xsd:import namespace="http://schemas.microsoft.com/sharepoint/v3"/>
@@ -10866,16 +10773,11 @@
 </ct:contentTypeSchema>
 </file>
 
-<file path=customXml/item2.xml><?xml version="1.0" encoding="utf-8"?>
-<?mso-contentType ?>
-<FormTemplates xmlns="http://schemas.microsoft.com/sharepoint/v3/contenttype/forms">
-  <Display>DocumentLibraryForm</Display>
-  <Edit>DocumentLibraryForm</Edit>
-  <New>DocumentLibraryForm</New>
-</FormTemplates>
+<file path=customXml/item3.xml><?xml version="1.0" encoding="utf-8"?>
+<b:Sources xmlns:b="http://schemas.openxmlformats.org/officeDocument/2006/bibliography" xmlns="http://schemas.openxmlformats.org/officeDocument/2006/bibliography" SelectedStyle="\APASixthEditionOfficeOnline.xsl" StyleName="APA" Version="6"/>
 </file>
 
-<file path=customXml/item3.xml><?xml version="1.0" encoding="utf-8"?>
+<file path=customXml/item4.xml><?xml version="1.0" encoding="utf-8"?>
 <p:properties xmlns:p="http://schemas.microsoft.com/office/2006/metadata/properties" xmlns:xsi="http://www.w3.org/2001/XMLSchema-instance" xmlns:pc="http://schemas.microsoft.com/office/infopath/2007/PartnerControls">
   <documentManagement>
     <Self_Registration_Enabled xmlns="62040d15-2a0f-436b-b36b-d0997ccb9385" xsi:nil="true"/>
@@ -10930,11 +10832,15 @@
 </p:properties>
 </file>
 
-<file path=customXml/item4.xml><?xml version="1.0" encoding="utf-8"?>
-<b:Sources xmlns:b="http://schemas.openxmlformats.org/officeDocument/2006/bibliography" xmlns="http://schemas.openxmlformats.org/officeDocument/2006/bibliography" SelectedStyle="\APASixthEditionOfficeOnline.xsl" StyleName="APA" Version="6"/>
+<file path=customXml/itemProps1.xml><?xml version="1.0" encoding="utf-8"?>
+<ds:datastoreItem xmlns:ds="http://schemas.openxmlformats.org/officeDocument/2006/customXml" ds:itemID="{11B1DE72-80E9-4162-B852-7908AAB96FDA}">
+  <ds:schemaRefs>
+    <ds:schemaRef ds:uri="http://schemas.microsoft.com/sharepoint/v3/contenttype/forms"/>
+  </ds:schemaRefs>
+</ds:datastoreItem>
 </file>
 
-<file path=customXml/itemProps1.xml><?xml version="1.0" encoding="utf-8"?>
+<file path=customXml/itemProps2.xml><?xml version="1.0" encoding="utf-8"?>
 <ds:datastoreItem xmlns:ds="http://schemas.openxmlformats.org/officeDocument/2006/customXml" ds:itemID="{EBB89DE7-2D48-4732-AF70-689A5CB07B71}">
   <ds:schemaRefs>
     <ds:schemaRef ds:uri="http://schemas.microsoft.com/office/2006/metadata/contentType"/>
@@ -10954,15 +10860,15 @@
 </ds:datastoreItem>
 </file>
 
-<file path=customXml/itemProps2.xml><?xml version="1.0" encoding="utf-8"?>
-<ds:datastoreItem xmlns:ds="http://schemas.openxmlformats.org/officeDocument/2006/customXml" ds:itemID="{11B1DE72-80E9-4162-B852-7908AAB96FDA}">
+<file path=customXml/itemProps3.xml><?xml version="1.0" encoding="utf-8"?>
+<ds:datastoreItem xmlns:ds="http://schemas.openxmlformats.org/officeDocument/2006/customXml" ds:itemID="{5070FE65-AA96-43AB-8429-E23F25CB8DC5}">
   <ds:schemaRefs>
-    <ds:schemaRef ds:uri="http://schemas.microsoft.com/sharepoint/v3/contenttype/forms"/>
+    <ds:schemaRef ds:uri="http://schemas.openxmlformats.org/officeDocument/2006/bibliography"/>
   </ds:schemaRefs>
 </ds:datastoreItem>
 </file>
 
-<file path=customXml/itemProps3.xml><?xml version="1.0" encoding="utf-8"?>
+<file path=customXml/itemProps4.xml><?xml version="1.0" encoding="utf-8"?>
 <ds:datastoreItem xmlns:ds="http://schemas.openxmlformats.org/officeDocument/2006/customXml" ds:itemID="{95F86C99-42FA-4EA1-8E50-0FBF23CAF963}">
   <ds:schemaRefs>
     <ds:schemaRef ds:uri="http://schemas.microsoft.com/office/2006/metadata/properties"/>
@@ -10971,12 +10877,4 @@
     <ds:schemaRef ds:uri="http://schemas.microsoft.com/sharepoint/v3"/>
   </ds:schemaRefs>
 </ds:datastoreItem>
-</file>
-
-<file path=customXml/itemProps4.xml><?xml version="1.0" encoding="utf-8"?>
-<ds:datastoreItem xmlns:ds="http://schemas.openxmlformats.org/officeDocument/2006/customXml" ds:itemID="{5070FE65-AA96-43AB-8429-E23F25CB8DC5}">
-  <ds:schemaRefs>
-    <ds:schemaRef ds:uri="http://schemas.openxmlformats.org/officeDocument/2006/bibliography"/>
-  </ds:schemaRefs>
-</ds:datastoreItem>
 </file>
</xml_diff>